<commit_message>
Updated Project Report for WorldCup-Soccer
</commit_message>
<xml_diff>
--- a/Project Report.docx
+++ b/Project Report.docx
@@ -1,6 +1,6 @@
 
 <file path=word/document.xml><?xml version="1.0" encoding="utf-8"?>
-<w:document xmlns:wpc="http://schemas.microsoft.com/office/word/2010/wordprocessingCanvas" xmlns:cx="http://schemas.microsoft.com/office/drawing/2014/chartex" xmlns:cx1="http://schemas.microsoft.com/office/drawing/2015/9/8/chartex" xmlns:mc="http://schemas.openxmlformats.org/markup-compatibility/2006" xmlns:o="urn:schemas-microsoft-com:office:office" xmlns:r="http://schemas.openxmlformats.org/officeDocument/2006/relationships" xmlns:m="http://schemas.openxmlformats.org/officeDocument/2006/math" xmlns:v="urn:schemas-microsoft-com:vml" xmlns:wp14="http://schemas.microsoft.com/office/word/2010/wordprocessingDrawing" xmlns:wp="http://schemas.openxmlformats.org/drawingml/2006/wordprocessingDrawing" xmlns:w10="urn:schemas-microsoft-com:office:word" xmlns:w="http://schemas.openxmlformats.org/wordprocessingml/2006/main" xmlns:w14="http://schemas.microsoft.com/office/word/2010/wordml" xmlns:w15="http://schemas.microsoft.com/office/word/2012/wordml" xmlns:w16se="http://schemas.microsoft.com/office/word/2015/wordml/symex" xmlns:wpg="http://schemas.microsoft.com/office/word/2010/wordprocessingGroup" xmlns:wpi="http://schemas.microsoft.com/office/word/2010/wordprocessingInk" xmlns:wne="http://schemas.microsoft.com/office/word/2006/wordml" xmlns:wps="http://schemas.microsoft.com/office/word/2010/wordprocessingShape" mc:Ignorable="w14 w15 w16se wp14">
+<w:document xmlns:wpc="http://schemas.microsoft.com/office/word/2010/wordprocessingCanvas" xmlns:cx="http://schemas.microsoft.com/office/drawing/2014/chartex" xmlns:cx1="http://schemas.microsoft.com/office/drawing/2015/9/8/chartex" xmlns:cx2="http://schemas.microsoft.com/office/drawing/2015/10/21/chartex" xmlns:cx3="http://schemas.microsoft.com/office/drawing/2016/5/9/chartex" xmlns:cx4="http://schemas.microsoft.com/office/drawing/2016/5/10/chartex" xmlns:cx5="http://schemas.microsoft.com/office/drawing/2016/5/11/chartex" xmlns:cx6="http://schemas.microsoft.com/office/drawing/2016/5/12/chartex" xmlns:cx7="http://schemas.microsoft.com/office/drawing/2016/5/13/chartex" xmlns:cx8="http://schemas.microsoft.com/office/drawing/2016/5/14/chartex" xmlns:mc="http://schemas.openxmlformats.org/markup-compatibility/2006" xmlns:aink="http://schemas.microsoft.com/office/drawing/2016/ink" xmlns:am3d="http://schemas.microsoft.com/office/drawing/2017/model3d" xmlns:o="urn:schemas-microsoft-com:office:office" xmlns:oel="http://schemas.microsoft.com/office/2019/extlst" xmlns:r="http://schemas.openxmlformats.org/officeDocument/2006/relationships" xmlns:m="http://schemas.openxmlformats.org/officeDocument/2006/math" xmlns:v="urn:schemas-microsoft-com:vml" xmlns:wp14="http://schemas.microsoft.com/office/word/2010/wordprocessingDrawing" xmlns:wp="http://schemas.openxmlformats.org/drawingml/2006/wordprocessingDrawing" xmlns:w10="urn:schemas-microsoft-com:office:word" xmlns:w="http://schemas.openxmlformats.org/wordprocessingml/2006/main" xmlns:w14="http://schemas.microsoft.com/office/word/2010/wordml" xmlns:w15="http://schemas.microsoft.com/office/word/2012/wordml" xmlns:w16cex="http://schemas.microsoft.com/office/word/2018/wordml/cex" xmlns:w16cid="http://schemas.microsoft.com/office/word/2016/wordml/cid" xmlns:w16="http://schemas.microsoft.com/office/word/2018/wordml" xmlns:w16du="http://schemas.microsoft.com/office/word/2023/wordml/word16du" xmlns:w16sdtdh="http://schemas.microsoft.com/office/word/2020/wordml/sdtdatahash" xmlns:w16se="http://schemas.microsoft.com/office/word/2015/wordml/symex" xmlns:wpg="http://schemas.microsoft.com/office/word/2010/wordprocessingGroup" xmlns:wpi="http://schemas.microsoft.com/office/word/2010/wordprocessingInk" xmlns:wne="http://schemas.microsoft.com/office/word/2006/wordml" xmlns:wps="http://schemas.microsoft.com/office/word/2010/wordprocessingShape" mc:Ignorable="w14 w15 w16se w16cid w16 w16cex w16sdtdh w16du wp14">
   <w:body>
     <w:p>
       <w:pPr>
@@ -24,77 +24,7 @@
           <w:szCs w:val="44"/>
           <w:u w:val="single"/>
         </w:rPr>
-        <w:t>Database</w:t>
-      </w:r>
-      <w:r>
-        <w:rPr>
-          <w:b/>
-          <w:bCs/>
-          <w:sz w:val="44"/>
-          <w:szCs w:val="44"/>
-          <w:u w:val="single"/>
-        </w:rPr>
-        <w:t xml:space="preserve"> </w:t>
-      </w:r>
-      <w:r>
-        <w:rPr>
-          <w:b/>
-          <w:bCs/>
-          <w:sz w:val="44"/>
-          <w:szCs w:val="44"/>
-          <w:u w:val="single"/>
-        </w:rPr>
-        <w:t>Systems</w:t>
-      </w:r>
-      <w:r>
-        <w:rPr>
-          <w:b/>
-          <w:bCs/>
-          <w:sz w:val="44"/>
-          <w:szCs w:val="44"/>
-          <w:u w:val="single"/>
-        </w:rPr>
-        <w:t xml:space="preserve"> P</w:t>
-      </w:r>
-      <w:r>
-        <w:rPr>
-          <w:b/>
-          <w:bCs/>
-          <w:sz w:val="44"/>
-          <w:szCs w:val="44"/>
-          <w:u w:val="single"/>
-        </w:rPr>
-        <w:t>roject</w:t>
-      </w:r>
-      <w:r>
-        <w:rPr>
-          <w:b/>
-          <w:bCs/>
-          <w:sz w:val="44"/>
-          <w:szCs w:val="44"/>
-          <w:u w:val="single"/>
-        </w:rPr>
-        <w:t xml:space="preserve"> </w:t>
-      </w:r>
-      <w:r>
-        <w:rPr>
-          <w:b/>
-          <w:bCs/>
-          <w:sz w:val="44"/>
-          <w:szCs w:val="44"/>
-          <w:u w:val="single"/>
-        </w:rPr>
-        <w:t>1</w:t>
-      </w:r>
-      <w:r>
-        <w:rPr>
-          <w:b/>
-          <w:bCs/>
-          <w:sz w:val="44"/>
-          <w:szCs w:val="44"/>
-          <w:u w:val="single"/>
-        </w:rPr>
-        <w:t xml:space="preserve"> – CSE </w:t>
+        <w:t xml:space="preserve">Database Systems Project 1 – CSE </w:t>
       </w:r>
       <w:r>
         <w:rPr>
@@ -187,30 +117,10 @@
         <w:spacing w:line="276" w:lineRule="auto"/>
         <w:rPr>
           <w:rFonts w:ascii="Calibri" w:hAnsi="Calibri" w:cs="Calibri"/>
-          <w:b/>
-          <w:bCs/>
-          <w:sz w:val="28"/>
-          <w:szCs w:val="28"/>
-        </w:rPr>
-      </w:pPr>
-      <w:r>
-        <w:rPr>
-          <w:rFonts w:ascii="Calibri" w:hAnsi="Calibri" w:cs="Calibri"/>
-          <w:b/>
-          <w:bCs/>
-          <w:sz w:val="28"/>
-          <w:szCs w:val="28"/>
-        </w:rPr>
-        <w:t xml:space="preserve">STUDENT ID: </w:t>
-      </w:r>
-      <w:r>
-        <w:rPr>
-          <w:rFonts w:ascii="Calibri" w:hAnsi="Calibri" w:cs="Calibri"/>
-          <w:sz w:val="28"/>
-          <w:szCs w:val="28"/>
-        </w:rPr>
-        <w:t>1002157955</w:t>
-      </w:r>
+          <w:sz w:val="28"/>
+          <w:szCs w:val="28"/>
+        </w:rPr>
+      </w:pPr>
     </w:p>
     <w:p>
       <w:pPr>
@@ -231,15 +141,17 @@
           <w:sz w:val="28"/>
           <w:szCs w:val="28"/>
         </w:rPr>
-        <w:t xml:space="preserve">PROFESSOR NAME: </w:t>
-      </w:r>
-      <w:r>
-        <w:rPr>
-          <w:rFonts w:ascii="Calibri" w:hAnsi="Calibri" w:cs="Calibri"/>
-          <w:sz w:val="28"/>
-          <w:szCs w:val="28"/>
-        </w:rPr>
-        <w:t>Ranjan Dash</w:t>
+        <w:t>OVERVIEW</w:t>
+      </w:r>
+      <w:r>
+        <w:rPr>
+          <w:rFonts w:ascii="Calibri" w:hAnsi="Calibri" w:cs="Calibri"/>
+          <w:b/>
+          <w:bCs/>
+          <w:sz w:val="28"/>
+          <w:szCs w:val="28"/>
+        </w:rPr>
+        <w:t>:</w:t>
       </w:r>
     </w:p>
     <w:p>
@@ -247,88 +159,6 @@
         <w:spacing w:line="276" w:lineRule="auto"/>
         <w:rPr>
           <w:rFonts w:ascii="Calibri" w:hAnsi="Calibri" w:cs="Calibri"/>
-          <w:sz w:val="28"/>
-          <w:szCs w:val="28"/>
-        </w:rPr>
-      </w:pPr>
-      <w:r>
-        <w:rPr>
-          <w:rFonts w:ascii="Calibri" w:hAnsi="Calibri" w:cs="Calibri"/>
-          <w:b/>
-          <w:bCs/>
-          <w:sz w:val="28"/>
-          <w:szCs w:val="28"/>
-        </w:rPr>
-        <w:t xml:space="preserve">SEMESTER: </w:t>
-      </w:r>
-      <w:r>
-        <w:rPr>
-          <w:rFonts w:ascii="Calibri" w:hAnsi="Calibri" w:cs="Calibri"/>
-          <w:sz w:val="28"/>
-          <w:szCs w:val="28"/>
-        </w:rPr>
-        <w:t>FALL 23</w:t>
-      </w:r>
-    </w:p>
-    <w:p>
-      <w:pPr>
-        <w:spacing w:line="276" w:lineRule="auto"/>
-        <w:rPr>
-          <w:rFonts w:ascii="Calibri" w:hAnsi="Calibri" w:cs="Calibri"/>
-          <w:b/>
-          <w:bCs/>
-          <w:sz w:val="28"/>
-          <w:szCs w:val="28"/>
-        </w:rPr>
-      </w:pPr>
-    </w:p>
-    <w:p>
-      <w:pPr>
-        <w:spacing w:line="276" w:lineRule="auto"/>
-        <w:rPr>
-          <w:rFonts w:ascii="Calibri" w:hAnsi="Calibri" w:cs="Calibri"/>
-          <w:sz w:val="28"/>
-          <w:szCs w:val="28"/>
-        </w:rPr>
-      </w:pPr>
-    </w:p>
-    <w:p>
-      <w:pPr>
-        <w:spacing w:line="276" w:lineRule="auto"/>
-        <w:rPr>
-          <w:rFonts w:ascii="Calibri" w:hAnsi="Calibri" w:cs="Calibri"/>
-          <w:b/>
-          <w:bCs/>
-          <w:sz w:val="28"/>
-          <w:szCs w:val="28"/>
-        </w:rPr>
-      </w:pPr>
-      <w:r>
-        <w:rPr>
-          <w:rFonts w:ascii="Calibri" w:hAnsi="Calibri" w:cs="Calibri"/>
-          <w:b/>
-          <w:bCs/>
-          <w:sz w:val="28"/>
-          <w:szCs w:val="28"/>
-        </w:rPr>
-        <w:t>OVERVIEW</w:t>
-      </w:r>
-      <w:r>
-        <w:rPr>
-          <w:rFonts w:ascii="Calibri" w:hAnsi="Calibri" w:cs="Calibri"/>
-          <w:b/>
-          <w:bCs/>
-          <w:sz w:val="28"/>
-          <w:szCs w:val="28"/>
-        </w:rPr>
-        <w:t>:</w:t>
-      </w:r>
-    </w:p>
-    <w:p>
-      <w:pPr>
-        <w:spacing w:line="276" w:lineRule="auto"/>
-        <w:rPr>
-          <w:rFonts w:ascii="Calibri" w:hAnsi="Calibri" w:cs="Calibri"/>
           <w:b/>
           <w:bCs/>
           <w:sz w:val="28"/>
@@ -345,7 +175,6 @@
           <w:szCs w:val="28"/>
         </w:rPr>
       </w:pPr>
-      <w:bookmarkStart w:id="0" w:name="_GoBack"/>
       <w:r>
         <w:rPr>
           <w:rFonts w:ascii="Calibri" w:hAnsi="Calibri" w:cs="Calibri"/>
@@ -371,7 +200,6 @@
         <w:t xml:space="preserve"> a relational DBMS, information on the database system project was provided in this file. Tables are created, loaded with data, queried, and updated using the interactive command line facility and the SQL programming facility.</w:t>
       </w:r>
     </w:p>
-    <w:bookmarkEnd w:id="0"/>
     <w:p>
       <w:pPr>
         <w:spacing w:line="276" w:lineRule="auto"/>
@@ -540,7 +368,7 @@
           <w:lang w:val="en-IN" w:eastAsia="en-IN" w:bidi="mr-IN"/>
         </w:rPr>
         <w:drawing>
-          <wp:inline distT="0" distB="0" distL="0" distR="0" wp14:anchorId="66667875" wp14:editId="04280A4E">
+          <wp:inline distT="0" distB="0" distL="0" distR="0" wp14:anchorId="6DCDD401" wp14:editId="0C4B1C2F">
             <wp:extent cx="5731510" cy="2287270"/>
             <wp:effectExtent l="0" t="0" r="2540" b="0"/>
             <wp:docPr id="2" name="Picture 2"/>
@@ -629,7 +457,7 @@
           <w:lang w:val="en-IN" w:eastAsia="en-IN" w:bidi="mr-IN"/>
         </w:rPr>
         <w:drawing>
-          <wp:inline distT="0" distB="0" distL="0" distR="0" wp14:anchorId="4A2BFA3F" wp14:editId="142C172F">
+          <wp:inline distT="0" distB="0" distL="0" distR="0" wp14:anchorId="3884E741" wp14:editId="5DA87A95">
             <wp:extent cx="5731510" cy="211455"/>
             <wp:effectExtent l="0" t="0" r="2540" b="0"/>
             <wp:docPr id="1" name="Picture 1"/>
@@ -872,7 +700,7 @@
           <w:lang w:val="en-IN" w:eastAsia="en-IN" w:bidi="mr-IN"/>
         </w:rPr>
         <w:drawing>
-          <wp:inline distT="0" distB="0" distL="0" distR="0" wp14:anchorId="443C766D" wp14:editId="5E97F981">
+          <wp:inline distT="0" distB="0" distL="0" distR="0" wp14:anchorId="23739B65" wp14:editId="251D2F6F">
             <wp:extent cx="5731510" cy="2030095"/>
             <wp:effectExtent l="0" t="0" r="2540" b="8255"/>
             <wp:docPr id="3" name="Picture 3"/>
@@ -1149,7 +977,7 @@
           <w:lang w:val="en-IN" w:eastAsia="en-IN" w:bidi="mr-IN"/>
         </w:rPr>
         <w:drawing>
-          <wp:inline distT="0" distB="0" distL="0" distR="0">
+          <wp:inline distT="0" distB="0" distL="0" distR="0" wp14:anchorId="6BB18293" wp14:editId="13EB25A9">
             <wp:extent cx="3305175" cy="638175"/>
             <wp:effectExtent l="0" t="0" r="9525" b="9525"/>
             <wp:docPr id="4" name="Picture 4"/>
@@ -1272,16 +1100,7 @@
           <w:sz w:val="28"/>
           <w:szCs w:val="28"/>
         </w:rPr>
-        <w:t xml:space="preserve"> Were Stored in </w:t>
-      </w:r>
-      <w:r>
-        <w:rPr>
-          <w:rFonts w:ascii="Calibri" w:hAnsi="Calibri" w:cs="Calibri"/>
-          <w:sz w:val="28"/>
-          <w:szCs w:val="28"/>
-        </w:rPr>
-        <w:lastRenderedPageBreak/>
-        <w:t>the folder Named Problem 3</w:t>
+        <w:t xml:space="preserve"> Were Stored in the folder Named Problem 3</w:t>
       </w:r>
       <w:r>
         <w:rPr>
@@ -2361,7 +2180,7 @@
 </file>
 
 <file path=word/numbering.xml><?xml version="1.0" encoding="utf-8"?>
-<w:numbering xmlns:wpc="http://schemas.microsoft.com/office/word/2010/wordprocessingCanvas" xmlns:cx="http://schemas.microsoft.com/office/drawing/2014/chartex" xmlns:cx1="http://schemas.microsoft.com/office/drawing/2015/9/8/chartex" xmlns:mc="http://schemas.openxmlformats.org/markup-compatibility/2006" xmlns:o="urn:schemas-microsoft-com:office:office" xmlns:r="http://schemas.openxmlformats.org/officeDocument/2006/relationships" xmlns:m="http://schemas.openxmlformats.org/officeDocument/2006/math" xmlns:v="urn:schemas-microsoft-com:vml" xmlns:wp14="http://schemas.microsoft.com/office/word/2010/wordprocessingDrawing" xmlns:wp="http://schemas.openxmlformats.org/drawingml/2006/wordprocessingDrawing" xmlns:w10="urn:schemas-microsoft-com:office:word" xmlns:w="http://schemas.openxmlformats.org/wordprocessingml/2006/main" xmlns:w14="http://schemas.microsoft.com/office/word/2010/wordml" xmlns:w15="http://schemas.microsoft.com/office/word/2012/wordml" xmlns:w16se="http://schemas.microsoft.com/office/word/2015/wordml/symex" xmlns:wpg="http://schemas.microsoft.com/office/word/2010/wordprocessingGroup" xmlns:wpi="http://schemas.microsoft.com/office/word/2010/wordprocessingInk" xmlns:wne="http://schemas.microsoft.com/office/word/2006/wordml" xmlns:wps="http://schemas.microsoft.com/office/word/2010/wordprocessingShape" mc:Ignorable="w14 w15 w16se wp14">
+<w:numbering xmlns:wpc="http://schemas.microsoft.com/office/word/2010/wordprocessingCanvas" xmlns:cx="http://schemas.microsoft.com/office/drawing/2014/chartex" xmlns:cx1="http://schemas.microsoft.com/office/drawing/2015/9/8/chartex" xmlns:cx2="http://schemas.microsoft.com/office/drawing/2015/10/21/chartex" xmlns:cx3="http://schemas.microsoft.com/office/drawing/2016/5/9/chartex" xmlns:cx4="http://schemas.microsoft.com/office/drawing/2016/5/10/chartex" xmlns:cx5="http://schemas.microsoft.com/office/drawing/2016/5/11/chartex" xmlns:cx6="http://schemas.microsoft.com/office/drawing/2016/5/12/chartex" xmlns:cx7="http://schemas.microsoft.com/office/drawing/2016/5/13/chartex" xmlns:cx8="http://schemas.microsoft.com/office/drawing/2016/5/14/chartex" xmlns:mc="http://schemas.openxmlformats.org/markup-compatibility/2006" xmlns:aink="http://schemas.microsoft.com/office/drawing/2016/ink" xmlns:am3d="http://schemas.microsoft.com/office/drawing/2017/model3d" xmlns:o="urn:schemas-microsoft-com:office:office" xmlns:oel="http://schemas.microsoft.com/office/2019/extlst" xmlns:r="http://schemas.openxmlformats.org/officeDocument/2006/relationships" xmlns:m="http://schemas.openxmlformats.org/officeDocument/2006/math" xmlns:v="urn:schemas-microsoft-com:vml" xmlns:wp14="http://schemas.microsoft.com/office/word/2010/wordprocessingDrawing" xmlns:wp="http://schemas.openxmlformats.org/drawingml/2006/wordprocessingDrawing" xmlns:w10="urn:schemas-microsoft-com:office:word" xmlns:w="http://schemas.openxmlformats.org/wordprocessingml/2006/main" xmlns:w14="http://schemas.microsoft.com/office/word/2010/wordml" xmlns:w15="http://schemas.microsoft.com/office/word/2012/wordml" xmlns:w16cex="http://schemas.microsoft.com/office/word/2018/wordml/cex" xmlns:w16cid="http://schemas.microsoft.com/office/word/2016/wordml/cid" xmlns:w16="http://schemas.microsoft.com/office/word/2018/wordml" xmlns:w16du="http://schemas.microsoft.com/office/word/2023/wordml/word16du" xmlns:w16sdtdh="http://schemas.microsoft.com/office/word/2020/wordml/sdtdatahash" xmlns:w16se="http://schemas.microsoft.com/office/word/2015/wordml/symex" xmlns:wpg="http://schemas.microsoft.com/office/word/2010/wordprocessingGroup" xmlns:wpi="http://schemas.microsoft.com/office/word/2010/wordprocessingInk" xmlns:wne="http://schemas.microsoft.com/office/word/2006/wordml" xmlns:wps="http://schemas.microsoft.com/office/word/2010/wordprocessingShape" mc:Ignorable="w14 w15 w16se w16cid w16 w16cex w16sdtdh w16du wp14">
   <w:abstractNum w:abstractNumId="0" w15:restartNumberingAfterBreak="0">
     <w:nsid w:val="05146DF4"/>
     <w:multiLevelType w:val="hybridMultilevel"/>
@@ -3622,47 +3441,47 @@
       </w:pPr>
     </w:lvl>
   </w:abstractNum>
-  <w:num w:numId="1">
+  <w:num w:numId="1" w16cid:durableId="1800800654">
     <w:abstractNumId w:val="4"/>
   </w:num>
-  <w:num w:numId="2">
+  <w:num w:numId="2" w16cid:durableId="1513296380">
     <w:abstractNumId w:val="5"/>
   </w:num>
-  <w:num w:numId="3">
+  <w:num w:numId="3" w16cid:durableId="1732657758">
     <w:abstractNumId w:val="9"/>
   </w:num>
-  <w:num w:numId="4">
+  <w:num w:numId="4" w16cid:durableId="507914699">
     <w:abstractNumId w:val="1"/>
   </w:num>
-  <w:num w:numId="5">
+  <w:num w:numId="5" w16cid:durableId="496960459">
     <w:abstractNumId w:val="6"/>
   </w:num>
-  <w:num w:numId="6">
+  <w:num w:numId="6" w16cid:durableId="1253007944">
     <w:abstractNumId w:val="7"/>
   </w:num>
-  <w:num w:numId="7">
+  <w:num w:numId="7" w16cid:durableId="56972760">
     <w:abstractNumId w:val="11"/>
   </w:num>
-  <w:num w:numId="8">
+  <w:num w:numId="8" w16cid:durableId="631326985">
     <w:abstractNumId w:val="2"/>
   </w:num>
-  <w:num w:numId="9">
+  <w:num w:numId="9" w16cid:durableId="11763555">
     <w:abstractNumId w:val="3"/>
   </w:num>
-  <w:num w:numId="10">
+  <w:num w:numId="10" w16cid:durableId="1781491121">
     <w:abstractNumId w:val="10"/>
   </w:num>
-  <w:num w:numId="11">
+  <w:num w:numId="11" w16cid:durableId="458453724">
     <w:abstractNumId w:val="0"/>
   </w:num>
-  <w:num w:numId="12">
+  <w:num w:numId="12" w16cid:durableId="1602059471">
     <w:abstractNumId w:val="8"/>
   </w:num>
 </w:numbering>
 </file>
 
 <file path=word/styles.xml><?xml version="1.0" encoding="utf-8"?>
-<w:styles xmlns:mc="http://schemas.openxmlformats.org/markup-compatibility/2006" xmlns:r="http://schemas.openxmlformats.org/officeDocument/2006/relationships" xmlns:w="http://schemas.openxmlformats.org/wordprocessingml/2006/main" xmlns:w14="http://schemas.microsoft.com/office/word/2010/wordml" xmlns:w15="http://schemas.microsoft.com/office/word/2012/wordml" xmlns:w16se="http://schemas.microsoft.com/office/word/2015/wordml/symex" mc:Ignorable="w14 w15 w16se">
+<w:styles xmlns:mc="http://schemas.openxmlformats.org/markup-compatibility/2006" xmlns:r="http://schemas.openxmlformats.org/officeDocument/2006/relationships" xmlns:w="http://schemas.openxmlformats.org/wordprocessingml/2006/main" xmlns:w14="http://schemas.microsoft.com/office/word/2010/wordml" xmlns:w15="http://schemas.microsoft.com/office/word/2012/wordml" xmlns:w16cex="http://schemas.microsoft.com/office/word/2018/wordml/cex" xmlns:w16cid="http://schemas.microsoft.com/office/word/2016/wordml/cid" xmlns:w16="http://schemas.microsoft.com/office/word/2018/wordml" xmlns:w16du="http://schemas.microsoft.com/office/word/2023/wordml/word16du" xmlns:w16sdtdh="http://schemas.microsoft.com/office/word/2020/wordml/sdtdatahash" xmlns:w16se="http://schemas.microsoft.com/office/word/2015/wordml/symex" mc:Ignorable="w14 w15 w16se w16cid w16 w16cex w16sdtdh w16du">
   <w:docDefaults>
     <w:rPrDefault>
       <w:rPr>
@@ -3680,7 +3499,7 @@
       </w:pPr>
     </w:pPrDefault>
   </w:docDefaults>
-  <w:latentStyles w:defLockedState="0" w:defUIPriority="99" w:defSemiHidden="0" w:defUnhideWhenUsed="0" w:defQFormat="0" w:count="371">
+  <w:latentStyles w:defLockedState="0" w:defUIPriority="99" w:defSemiHidden="0" w:defUnhideWhenUsed="0" w:defQFormat="0" w:count="376">
     <w:lsdException w:name="Normal" w:uiPriority="1" w:qFormat="1"/>
     <w:lsdException w:name="heading 1" w:uiPriority="1" w:qFormat="1"/>
     <w:lsdException w:name="heading 2" w:semiHidden="1" w:uiPriority="1" w:unhideWhenUsed="1" w:qFormat="1"/>
@@ -4052,6 +3871,11 @@
     <w:lsdException w:name="List Table 5 Dark Accent 6" w:uiPriority="50"/>
     <w:lsdException w:name="List Table 6 Colorful Accent 6" w:uiPriority="51"/>
     <w:lsdException w:name="List Table 7 Colorful Accent 6" w:uiPriority="52"/>
+    <w:lsdException w:name="Mention" w:semiHidden="1" w:unhideWhenUsed="1"/>
+    <w:lsdException w:name="Smart Hyperlink" w:semiHidden="1" w:unhideWhenUsed="1"/>
+    <w:lsdException w:name="Hashtag" w:semiHidden="1" w:unhideWhenUsed="1"/>
+    <w:lsdException w:name="Unresolved Mention" w:semiHidden="1" w:unhideWhenUsed="1"/>
+    <w:lsdException w:name="Smart Link" w:semiHidden="1" w:unhideWhenUsed="1"/>
   </w:latentStyles>
   <w:style w:type="paragraph" w:default="1" w:styleId="Normal">
     <w:name w:val="Normal"/>

</xml_diff>